<commit_message>
Fix some minor doc issues.
</commit_message>
<xml_diff>
--- a/docs/srcbox.docx
+++ b/docs/srcbox.docx
@@ -91,7 +91,7 @@
           <w:numId w:val="0"/>
         </w:numPr>
       </w:pPr>
-      <w:bookmarkStart w:id="0" w:name="_Toc327471694"/>
+      <w:bookmarkStart w:id="0" w:name="_Toc379715364"/>
       <w:r>
         <w:t>Philosophy</w:t>
       </w:r>
@@ -325,7 +325,7 @@
           <w:r>
             <w:fldChar w:fldCharType="separate"/>
           </w:r>
-          <w:hyperlink w:anchor="_Toc327471694" w:history="1">
+          <w:hyperlink w:anchor="_Toc379715364" w:history="1">
             <w:r>
               <w:rPr>
                 <w:rStyle w:val="Hyperlink"/>
@@ -352,7 +352,7 @@
                 <w:noProof/>
                 <w:webHidden/>
               </w:rPr>
-              <w:instrText xml:space="preserve"> PAGEREF _Toc327471694 \h </w:instrText>
+              <w:instrText xml:space="preserve"> PAGEREF _Toc379715364 \h </w:instrText>
             </w:r>
             <w:r>
               <w:rPr>
@@ -395,7 +395,7 @@
               <w:noProof/>
             </w:rPr>
           </w:pPr>
-          <w:hyperlink w:anchor="_Toc327471695" w:history="1">
+          <w:hyperlink w:anchor="_Toc379715365" w:history="1">
             <w:r>
               <w:rPr>
                 <w:rStyle w:val="Hyperlink"/>
@@ -436,7 +436,7 @@
                 <w:noProof/>
                 <w:webHidden/>
               </w:rPr>
-              <w:instrText xml:space="preserve"> PAGEREF _Toc327471695 \h </w:instrText>
+              <w:instrText xml:space="preserve"> PAGEREF _Toc379715365 \h </w:instrText>
             </w:r>
             <w:r>
               <w:rPr>
@@ -479,7 +479,7 @@
               <w:noProof/>
             </w:rPr>
           </w:pPr>
-          <w:hyperlink w:anchor="_Toc327471696" w:history="1">
+          <w:hyperlink w:anchor="_Toc379715366" w:history="1">
             <w:r>
               <w:rPr>
                 <w:rStyle w:val="Hyperlink"/>
@@ -520,7 +520,7 @@
                 <w:noProof/>
                 <w:webHidden/>
               </w:rPr>
-              <w:instrText xml:space="preserve"> PAGEREF _Toc327471696 \h </w:instrText>
+              <w:instrText xml:space="preserve"> PAGEREF _Toc379715366 \h </w:instrText>
             </w:r>
             <w:r>
               <w:rPr>
@@ -563,7 +563,7 @@
               <w:noProof/>
             </w:rPr>
           </w:pPr>
-          <w:hyperlink w:anchor="_Toc327471697" w:history="1">
+          <w:hyperlink w:anchor="_Toc379715367" w:history="1">
             <w:r>
               <w:rPr>
                 <w:rStyle w:val="Hyperlink"/>
@@ -604,7 +604,7 @@
                 <w:noProof/>
                 <w:webHidden/>
               </w:rPr>
-              <w:instrText xml:space="preserve"> PAGEREF _Toc327471697 \h </w:instrText>
+              <w:instrText xml:space="preserve"> PAGEREF _Toc379715367 \h </w:instrText>
             </w:r>
             <w:r>
               <w:rPr>
@@ -647,7 +647,7 @@
               <w:noProof/>
             </w:rPr>
           </w:pPr>
-          <w:hyperlink w:anchor="_Toc327471698" w:history="1">
+          <w:hyperlink w:anchor="_Toc379715368" w:history="1">
             <w:r>
               <w:rPr>
                 <w:rStyle w:val="Hyperlink"/>
@@ -688,7 +688,7 @@
                 <w:noProof/>
                 <w:webHidden/>
               </w:rPr>
-              <w:instrText xml:space="preserve"> PAGEREF _Toc327471698 \h </w:instrText>
+              <w:instrText xml:space="preserve"> PAGEREF _Toc379715368 \h </w:instrText>
             </w:r>
             <w:r>
               <w:rPr>
@@ -731,7 +731,7 @@
               <w:lang w:eastAsia="en-US"/>
             </w:rPr>
           </w:pPr>
-          <w:hyperlink w:anchor="_Toc327471699" w:history="1">
+          <w:hyperlink w:anchor="_Toc379715369" w:history="1">
             <w:r>
               <w:rPr>
                 <w:rStyle w:val="Hyperlink"/>
@@ -772,7 +772,7 @@
                 <w:noProof/>
                 <w:webHidden/>
               </w:rPr>
-              <w:instrText xml:space="preserve"> PAGEREF _Toc327471699 \h </w:instrText>
+              <w:instrText xml:space="preserve"> PAGEREF _Toc379715369 \h </w:instrText>
             </w:r>
             <w:r>
               <w:rPr>
@@ -792,7 +792,7 @@
                 <w:noProof/>
                 <w:webHidden/>
               </w:rPr>
-              <w:t>3</w:t>
+              <w:t>4</w:t>
             </w:r>
             <w:r>
               <w:rPr>
@@ -815,7 +815,7 @@
               <w:lang w:eastAsia="en-US"/>
             </w:rPr>
           </w:pPr>
-          <w:hyperlink w:anchor="_Toc327471700" w:history="1">
+          <w:hyperlink w:anchor="_Toc379715370" w:history="1">
             <w:r>
               <w:rPr>
                 <w:rStyle w:val="Hyperlink"/>
@@ -835,14 +835,7 @@
                 <w:rStyle w:val="Hyperlink"/>
                 <w:noProof/>
               </w:rPr>
-              <w:t xml:space="preserve">Step 2 – Install </w:t>
-            </w:r>
-            <w:r>
-              <w:rPr>
-                <w:rStyle w:val="Hyperlink"/>
-                <w:noProof/>
-              </w:rPr>
-              <w:t>SrcBox</w:t>
+              <w:t>Step 2 – Install SrcBox</w:t>
             </w:r>
             <w:r>
               <w:rPr>
@@ -863,7 +856,7 @@
                 <w:noProof/>
                 <w:webHidden/>
               </w:rPr>
-              <w:instrText xml:space="preserve"> PAGEREF _Toc327471700 \h </w:instrText>
+              <w:instrText xml:space="preserve"> PAGEREF _Toc379715370 \h </w:instrText>
             </w:r>
             <w:r>
               <w:rPr>
@@ -906,7 +899,7 @@
               <w:lang w:eastAsia="en-US"/>
             </w:rPr>
           </w:pPr>
-          <w:hyperlink w:anchor="_Toc327471701" w:history="1">
+          <w:hyperlink w:anchor="_Toc379715371" w:history="1">
             <w:r>
               <w:rPr>
                 <w:rStyle w:val="Hyperlink"/>
@@ -926,21 +919,7 @@
                 <w:rStyle w:val="Hyperlink"/>
                 <w:noProof/>
               </w:rPr>
-              <w:t xml:space="preserve">Step 3 – Configure </w:t>
-            </w:r>
-            <w:r>
-              <w:rPr>
-                <w:rStyle w:val="Hyperlink"/>
-                <w:noProof/>
-              </w:rPr>
-              <w:t>SrcBox</w:t>
-            </w:r>
-            <w:r>
-              <w:rPr>
-                <w:rStyle w:val="Hyperlink"/>
-                <w:noProof/>
-              </w:rPr>
-              <w:t xml:space="preserve"> – Linux, Mac OS</w:t>
+              <w:t>Step 3 – Configure SrcBox – Linux, Mac OS</w:t>
             </w:r>
             <w:r>
               <w:rPr>
@@ -961,7 +940,7 @@
                 <w:noProof/>
                 <w:webHidden/>
               </w:rPr>
-              <w:instrText xml:space="preserve"> PAGEREF _Toc327471701 \h </w:instrText>
+              <w:instrText xml:space="preserve"> PAGEREF _Toc379715371 \h </w:instrText>
             </w:r>
             <w:r>
               <w:rPr>
@@ -1004,7 +983,7 @@
               <w:lang w:eastAsia="en-US"/>
             </w:rPr>
           </w:pPr>
-          <w:hyperlink w:anchor="_Toc327471702" w:history="1">
+          <w:hyperlink w:anchor="_Toc379715372" w:history="1">
             <w:r>
               <w:rPr>
                 <w:rStyle w:val="Hyperlink"/>
@@ -1024,21 +1003,7 @@
                 <w:rStyle w:val="Hyperlink"/>
                 <w:noProof/>
               </w:rPr>
-              <w:t xml:space="preserve">Step 3 – Configure </w:t>
-            </w:r>
-            <w:r>
-              <w:rPr>
-                <w:rStyle w:val="Hyperlink"/>
-                <w:noProof/>
-              </w:rPr>
-              <w:t>SrcBox</w:t>
-            </w:r>
-            <w:r>
-              <w:rPr>
-                <w:rStyle w:val="Hyperlink"/>
-                <w:noProof/>
-              </w:rPr>
-              <w:t xml:space="preserve"> – Windows</w:t>
+              <w:t>Step 3 – Configure SrcBox – Windows</w:t>
             </w:r>
             <w:r>
               <w:rPr>
@@ -1059,7 +1024,7 @@
                 <w:noProof/>
                 <w:webHidden/>
               </w:rPr>
-              <w:instrText xml:space="preserve"> PAGEREF _Toc327471702 \h </w:instrText>
+              <w:instrText xml:space="preserve"> PAGEREF _Toc379715372 \h </w:instrText>
             </w:r>
             <w:r>
               <w:rPr>
@@ -1102,7 +1067,7 @@
               <w:noProof/>
             </w:rPr>
           </w:pPr>
-          <w:hyperlink w:anchor="_Toc327471703" w:history="1">
+          <w:hyperlink w:anchor="_Toc379715373" w:history="1">
             <w:r>
               <w:rPr>
                 <w:rStyle w:val="Hyperlink"/>
@@ -1143,7 +1108,7 @@
                 <w:noProof/>
                 <w:webHidden/>
               </w:rPr>
-              <w:instrText xml:space="preserve"> PAGEREF _Toc327471703 \h </w:instrText>
+              <w:instrText xml:space="preserve"> PAGEREF _Toc379715373 \h </w:instrText>
             </w:r>
             <w:r>
               <w:rPr>
@@ -1186,7 +1151,7 @@
               <w:noProof/>
             </w:rPr>
           </w:pPr>
-          <w:hyperlink w:anchor="_Toc327471704" w:history="1">
+          <w:hyperlink w:anchor="_Toc379715374" w:history="1">
             <w:r>
               <w:rPr>
                 <w:rStyle w:val="Hyperlink"/>
@@ -1227,7 +1192,7 @@
                 <w:noProof/>
                 <w:webHidden/>
               </w:rPr>
-              <w:instrText xml:space="preserve"> PAGEREF _Toc327471704 \h </w:instrText>
+              <w:instrText xml:space="preserve"> PAGEREF _Toc379715374 \h </w:instrText>
             </w:r>
             <w:r>
               <w:rPr>
@@ -1270,7 +1235,7 @@
               <w:noProof/>
             </w:rPr>
           </w:pPr>
-          <w:hyperlink w:anchor="_Toc327471705" w:history="1">
+          <w:hyperlink w:anchor="_Toc379715375" w:history="1">
             <w:r>
               <w:rPr>
                 <w:rStyle w:val="Hyperlink"/>
@@ -1311,7 +1276,13 @@
                 <w:noProof/>
                 <w:webHidden/>
               </w:rPr>
-              <w:instrText xml:space="preserve"> PAGEREF _Toc327471705 \h </w:instrText>
+              <w:instrText xml:space="preserve"> PAGEREF _Toc379715375 \h </w:instrText>
+            </w:r>
+            <w:r>
+              <w:rPr>
+                <w:noProof/>
+                <w:webHidden/>
+              </w:rPr>
             </w:r>
             <w:r>
               <w:rPr>
@@ -1322,12 +1293,10 @@
             </w:r>
             <w:r>
               <w:rPr>
-                <w:b/>
-                <w:bCs/>
-                <w:noProof/>
-                <w:webHidden/>
-              </w:rPr>
-              <w:t>Error! Bookmark not defined.</w:t>
+                <w:noProof/>
+                <w:webHidden/>
+              </w:rPr>
+              <w:t>5</w:t>
             </w:r>
             <w:r>
               <w:rPr>
@@ -1350,7 +1319,7 @@
               <w:noProof/>
             </w:rPr>
           </w:pPr>
-          <w:hyperlink w:anchor="_Toc327471706" w:history="1">
+          <w:hyperlink w:anchor="_Toc379715376" w:history="1">
             <w:r>
               <w:rPr>
                 <w:rStyle w:val="Hyperlink"/>
@@ -1370,14 +1339,7 @@
                 <w:rStyle w:val="Hyperlink"/>
                 <w:noProof/>
               </w:rPr>
-              <w:t>srcbox</w:t>
-            </w:r>
-            <w:r>
-              <w:rPr>
-                <w:rStyle w:val="Hyperlink"/>
-                <w:noProof/>
-              </w:rPr>
-              <w:t xml:space="preserve"> list [&lt;group&gt;]</w:t>
+              <w:t>srcbox list [&lt;group&gt;]</w:t>
             </w:r>
             <w:r>
               <w:rPr>
@@ -1398,7 +1360,7 @@
                 <w:noProof/>
                 <w:webHidden/>
               </w:rPr>
-              <w:instrText xml:space="preserve"> PAGEREF _Toc327471706 \h </w:instrText>
+              <w:instrText xml:space="preserve"> PAGEREF _Toc379715376 \h </w:instrText>
             </w:r>
             <w:r>
               <w:rPr>
@@ -1441,7 +1403,7 @@
               <w:noProof/>
             </w:rPr>
           </w:pPr>
-          <w:hyperlink w:anchor="_Toc327471707" w:history="1">
+          <w:hyperlink w:anchor="_Toc379715377" w:history="1">
             <w:r>
               <w:rPr>
                 <w:rStyle w:val="Hyperlink"/>
@@ -1461,14 +1423,7 @@
                 <w:rStyle w:val="Hyperlink"/>
                 <w:noProof/>
               </w:rPr>
-              <w:t>srcbox</w:t>
-            </w:r>
-            <w:r>
-              <w:rPr>
-                <w:rStyle w:val="Hyperlink"/>
-                <w:noProof/>
-              </w:rPr>
-              <w:t xml:space="preserve"> create &lt;repo&gt;</w:t>
+              <w:t>srcbox create &lt;repo&gt; &lt;vcs&gt;</w:t>
             </w:r>
             <w:r>
               <w:rPr>
@@ -1489,7 +1444,7 @@
                 <w:noProof/>
                 <w:webHidden/>
               </w:rPr>
-              <w:instrText xml:space="preserve"> PAGEREF _Toc327471707 \h </w:instrText>
+              <w:instrText xml:space="preserve"> PAGEREF _Toc379715377 \h </w:instrText>
             </w:r>
             <w:r>
               <w:rPr>
@@ -1509,7 +1464,7 @@
                 <w:noProof/>
                 <w:webHidden/>
               </w:rPr>
-              <w:t>5</w:t>
+              <w:t>6</w:t>
             </w:r>
             <w:r>
               <w:rPr>
@@ -1532,7 +1487,7 @@
               <w:noProof/>
             </w:rPr>
           </w:pPr>
-          <w:hyperlink w:anchor="_Toc327471708" w:history="1">
+          <w:hyperlink w:anchor="_Toc379715378" w:history="1">
             <w:r>
               <w:rPr>
                 <w:rStyle w:val="Hyperlink"/>
@@ -1552,14 +1507,7 @@
                 <w:rStyle w:val="Hyperlink"/>
                 <w:noProof/>
               </w:rPr>
-              <w:t>srcbox</w:t>
-            </w:r>
-            <w:r>
-              <w:rPr>
-                <w:rStyle w:val="Hyperlink"/>
-                <w:noProof/>
-              </w:rPr>
-              <w:t xml:space="preserve"> clone &lt;repo&gt;</w:t>
+              <w:t>srcbox clone &lt;repo&gt;</w:t>
             </w:r>
             <w:r>
               <w:rPr>
@@ -1580,7 +1528,7 @@
                 <w:noProof/>
                 <w:webHidden/>
               </w:rPr>
-              <w:instrText xml:space="preserve"> PAGEREF _Toc327471708 \h </w:instrText>
+              <w:instrText xml:space="preserve"> PAGEREF _Toc379715378 \h </w:instrText>
             </w:r>
             <w:r>
               <w:rPr>
@@ -1623,7 +1571,7 @@
               <w:noProof/>
             </w:rPr>
           </w:pPr>
-          <w:hyperlink w:anchor="_Toc327471709" w:history="1">
+          <w:hyperlink w:anchor="_Toc379715379" w:history="1">
             <w:r>
               <w:rPr>
                 <w:rStyle w:val="Hyperlink"/>
@@ -1643,14 +1591,7 @@
                 <w:rStyle w:val="Hyperlink"/>
                 <w:noProof/>
               </w:rPr>
-              <w:t>srcbox</w:t>
-            </w:r>
-            <w:r>
-              <w:rPr>
-                <w:rStyle w:val="Hyperlink"/>
-                <w:noProof/>
-              </w:rPr>
-              <w:t xml:space="preserve"> import &lt;repo&gt;</w:t>
+              <w:t>srcbox import &lt;repo&gt;</w:t>
             </w:r>
             <w:r>
               <w:rPr>
@@ -1671,7 +1612,7 @@
                 <w:noProof/>
                 <w:webHidden/>
               </w:rPr>
-              <w:instrText xml:space="preserve"> PAGEREF _Toc327471709 \h </w:instrText>
+              <w:instrText xml:space="preserve"> PAGEREF _Toc379715379 \h </w:instrText>
             </w:r>
             <w:r>
               <w:rPr>
@@ -1714,7 +1655,7 @@
               <w:noProof/>
             </w:rPr>
           </w:pPr>
-          <w:hyperlink w:anchor="_Toc327471710" w:history="1">
+          <w:hyperlink w:anchor="_Toc379715380" w:history="1">
             <w:r>
               <w:rPr>
                 <w:rStyle w:val="Hyperlink"/>
@@ -1755,7 +1696,7 @@
                 <w:noProof/>
                 <w:webHidden/>
               </w:rPr>
-              <w:instrText xml:space="preserve"> PAGEREF _Toc327471710 \h </w:instrText>
+              <w:instrText xml:space="preserve"> PAGEREF _Toc379715380 \h </w:instrText>
             </w:r>
             <w:r>
               <w:rPr>
@@ -1798,7 +1739,7 @@
               <w:noProof/>
             </w:rPr>
           </w:pPr>
-          <w:hyperlink w:anchor="_Toc327471711" w:history="1">
+          <w:hyperlink w:anchor="_Toc379715381" w:history="1">
             <w:r>
               <w:rPr>
                 <w:rStyle w:val="Hyperlink"/>
@@ -1839,7 +1780,7 @@
                 <w:noProof/>
                 <w:webHidden/>
               </w:rPr>
-              <w:instrText xml:space="preserve"> PAGEREF _Toc327471711 \h </w:instrText>
+              <w:instrText xml:space="preserve"> PAGEREF _Toc379715381 \h </w:instrText>
             </w:r>
             <w:r>
               <w:rPr>
@@ -1882,7 +1823,7 @@
               <w:noProof/>
             </w:rPr>
           </w:pPr>
-          <w:hyperlink w:anchor="_Toc327471712" w:history="1">
+          <w:hyperlink w:anchor="_Toc379715382" w:history="1">
             <w:r>
               <w:rPr>
                 <w:rStyle w:val="Hyperlink"/>
@@ -1923,7 +1864,7 @@
                 <w:noProof/>
                 <w:webHidden/>
               </w:rPr>
-              <w:instrText xml:space="preserve"> PAGEREF _Toc327471712 \h </w:instrText>
+              <w:instrText xml:space="preserve"> PAGEREF _Toc379715382 \h </w:instrText>
             </w:r>
             <w:r>
               <w:rPr>
@@ -1966,7 +1907,7 @@
               <w:noProof/>
             </w:rPr>
           </w:pPr>
-          <w:hyperlink w:anchor="_Toc327471713" w:history="1">
+          <w:hyperlink w:anchor="_Toc379715383" w:history="1">
             <w:r>
               <w:rPr>
                 <w:rStyle w:val="Hyperlink"/>
@@ -2007,7 +1948,7 @@
                 <w:noProof/>
                 <w:webHidden/>
               </w:rPr>
-              <w:instrText xml:space="preserve"> PAGEREF _Toc327471713 \h </w:instrText>
+              <w:instrText xml:space="preserve"> PAGEREF _Toc379715383 \h </w:instrText>
             </w:r>
             <w:r>
               <w:rPr>
@@ -2050,7 +1991,7 @@
               <w:noProof/>
             </w:rPr>
           </w:pPr>
-          <w:hyperlink w:anchor="_Toc327471714" w:history="1">
+          <w:hyperlink w:anchor="_Toc379715384" w:history="1">
             <w:r>
               <w:rPr>
                 <w:rStyle w:val="Hyperlink"/>
@@ -2091,7 +2032,7 @@
                 <w:noProof/>
                 <w:webHidden/>
               </w:rPr>
-              <w:instrText xml:space="preserve"> PAGEREF _Toc327471714 \h </w:instrText>
+              <w:instrText xml:space="preserve"> PAGEREF _Toc379715384 \h </w:instrText>
             </w:r>
             <w:r>
               <w:rPr>
@@ -2134,7 +2075,7 @@
               <w:noProof/>
             </w:rPr>
           </w:pPr>
-          <w:hyperlink w:anchor="_Toc327471715" w:history="1">
+          <w:hyperlink w:anchor="_Toc379715385" w:history="1">
             <w:r>
               <w:rPr>
                 <w:rStyle w:val="Hyperlink"/>
@@ -2175,7 +2116,7 @@
                 <w:noProof/>
                 <w:webHidden/>
               </w:rPr>
-              <w:instrText xml:space="preserve"> PAGEREF _Toc327471715 \h </w:instrText>
+              <w:instrText xml:space="preserve"> PAGEREF _Toc379715385 \h </w:instrText>
             </w:r>
             <w:r>
               <w:rPr>
@@ -2218,7 +2159,7 @@
               <w:noProof/>
             </w:rPr>
           </w:pPr>
-          <w:hyperlink w:anchor="_Toc327471716" w:history="1">
+          <w:hyperlink w:anchor="_Toc379715386" w:history="1">
             <w:r>
               <w:rPr>
                 <w:rStyle w:val="Hyperlink"/>
@@ -2259,7 +2200,7 @@
                 <w:noProof/>
                 <w:webHidden/>
               </w:rPr>
-              <w:instrText xml:space="preserve"> PAGEREF _Toc327471716 \h </w:instrText>
+              <w:instrText xml:space="preserve"> PAGEREF _Toc379715386 \h </w:instrText>
             </w:r>
             <w:r>
               <w:rPr>
@@ -2302,13 +2243,13 @@
               <w:noProof/>
             </w:rPr>
           </w:pPr>
-          <w:hyperlink w:anchor="_Toc327471717" w:history="1">
+          <w:hyperlink w:anchor="_Toc379715387" w:history="1">
             <w:r>
               <w:rPr>
                 <w:rStyle w:val="Hyperlink"/>
                 <w:noProof/>
               </w:rPr>
-              <w:t>7</w:t>
+              <w:t>8</w:t>
             </w:r>
             <w:r>
               <w:rPr>
@@ -2343,7 +2284,7 @@
                 <w:noProof/>
                 <w:webHidden/>
               </w:rPr>
-              <w:instrText xml:space="preserve"> PAGEREF _Toc327471717 \h </w:instrText>
+              <w:instrText xml:space="preserve"> PAGEREF _Toc379715387 \h </w:instrText>
             </w:r>
             <w:r>
               <w:rPr>
@@ -2395,7 +2336,7 @@
       <w:pPr>
         <w:pStyle w:val="Heading1"/>
       </w:pPr>
-      <w:bookmarkStart w:id="1" w:name="_Toc327471695"/>
+      <w:bookmarkStart w:id="1" w:name="_Toc379715365"/>
       <w:r>
         <w:lastRenderedPageBreak/>
         <w:t>Introduction</w:t>
@@ -2470,7 +2411,7 @@
       <w:pPr>
         <w:pStyle w:val="Heading1"/>
       </w:pPr>
-      <w:bookmarkStart w:id="2" w:name="_Toc327471696"/>
+      <w:bookmarkStart w:id="2" w:name="_Toc379715366"/>
       <w:r>
         <w:t>Installation</w:t>
       </w:r>
@@ -2480,7 +2421,7 @@
       <w:pPr>
         <w:pStyle w:val="Heading2"/>
       </w:pPr>
-      <w:bookmarkStart w:id="3" w:name="_Toc327471697"/>
+      <w:bookmarkStart w:id="3" w:name="_Toc379715367"/>
       <w:r>
         <w:t>Supported</w:t>
       </w:r>
@@ -2546,13 +2487,8 @@
         </w:numPr>
         <w:jc w:val="both"/>
       </w:pPr>
-      <w:proofErr w:type="spellStart"/>
-      <w:r>
-        <w:t>OpenSuSE</w:t>
-      </w:r>
-      <w:proofErr w:type="spellEnd"/>
-      <w:r>
-        <w:t xml:space="preserve"> 11.1+</w:t>
+      <w:r>
+        <w:t>Mint</w:t>
       </w:r>
     </w:p>
     <w:p>
@@ -2564,8 +2500,13 @@
         </w:numPr>
         <w:jc w:val="both"/>
       </w:pPr>
-      <w:r>
-        <w:t>Ubuntu</w:t>
+      <w:proofErr w:type="spellStart"/>
+      <w:r>
+        <w:t>OpenSuSE</w:t>
+      </w:r>
+      <w:proofErr w:type="spellEnd"/>
+      <w:r>
+        <w:t xml:space="preserve"> 11.1+</w:t>
       </w:r>
     </w:p>
     <w:p>
@@ -2578,6 +2519,19 @@
         <w:jc w:val="both"/>
       </w:pPr>
       <w:r>
+        <w:t>Ubuntu</w:t>
+      </w:r>
+    </w:p>
+    <w:p>
+      <w:pPr>
+        <w:pStyle w:val="ListParagraph"/>
+        <w:numPr>
+          <w:ilvl w:val="0"/>
+          <w:numId w:val="7"/>
+        </w:numPr>
+        <w:jc w:val="both"/>
+      </w:pPr>
+      <w:r>
         <w:t>Windows XP SP2+</w:t>
       </w:r>
     </w:p>
@@ -2640,7 +2594,7 @@
       <w:pPr>
         <w:pStyle w:val="Heading2"/>
       </w:pPr>
-      <w:bookmarkStart w:id="4" w:name="_Toc327471698"/>
+      <w:bookmarkStart w:id="4" w:name="_Toc379715368"/>
       <w:r>
         <w:t>Installation Steps</w:t>
       </w:r>
@@ -2658,8 +2612,9 @@
       <w:pPr>
         <w:pStyle w:val="Heading3"/>
       </w:pPr>
-      <w:bookmarkStart w:id="5" w:name="_Toc327471699"/>
-      <w:r>
+      <w:bookmarkStart w:id="5" w:name="_Toc379715369"/>
+      <w:r>
+        <w:lastRenderedPageBreak/>
         <w:t>Step 1 – Install Dropbox</w:t>
       </w:r>
       <w:bookmarkEnd w:id="5"/>
@@ -2675,11 +2630,7 @@
         <w:t>SrcBox</w:t>
       </w:r>
       <w:r>
-        <w:t xml:space="preserve"> requires you to have a valid Dropbox installation on your machine. If you haven’t already done so, in order to install Dropbox, you’ll need to first register an account for free at </w:t>
-      </w:r>
-      <w:r>
-        <w:lastRenderedPageBreak/>
-        <w:t xml:space="preserve">the Dropbox website. (Consider registering through </w:t>
+        <w:t xml:space="preserve"> requires you to have a valid Dropbox installation on your machine. If you haven’t already done so, in order to install Dropbox, you’ll need to first register an account for free at the Dropbox website. (Consider registering through </w:t>
       </w:r>
       <w:hyperlink r:id="rId10" w:history="1">
         <w:r>
@@ -2713,7 +2664,7 @@
       <w:pPr>
         <w:pStyle w:val="Heading3"/>
       </w:pPr>
-      <w:bookmarkStart w:id="6" w:name="_Toc327471700"/>
+      <w:bookmarkStart w:id="6" w:name="_Toc379715370"/>
       <w:r>
         <w:t xml:space="preserve">Step 2 – Install </w:t>
       </w:r>
@@ -2797,7 +2748,7 @@
       <w:pPr>
         <w:pStyle w:val="Heading3"/>
       </w:pPr>
-      <w:bookmarkStart w:id="7" w:name="_Toc327471701"/>
+      <w:bookmarkStart w:id="7" w:name="_Toc379715371"/>
       <w:r>
         <w:t xml:space="preserve">Step 3 – Configure </w:t>
       </w:r>
@@ -2896,7 +2847,7 @@
       <w:pPr>
         <w:pStyle w:val="Heading3"/>
       </w:pPr>
-      <w:bookmarkStart w:id="8" w:name="_Toc327471702"/>
+      <w:bookmarkStart w:id="8" w:name="_Toc379715372"/>
       <w:r>
         <w:t xml:space="preserve">Step 3 – Configure </w:t>
       </w:r>
@@ -3010,9 +2961,8 @@
       <w:pPr>
         <w:pStyle w:val="Heading2"/>
       </w:pPr>
-      <w:bookmarkStart w:id="9" w:name="_Toc327471703"/>
-      <w:r>
-        <w:lastRenderedPageBreak/>
+      <w:bookmarkStart w:id="9" w:name="_Toc379715373"/>
+      <w:r>
         <w:t>Verification</w:t>
       </w:r>
       <w:bookmarkEnd w:id="9"/>
@@ -3097,7 +3047,7 @@
       <w:pPr>
         <w:pStyle w:val="Heading1"/>
       </w:pPr>
-      <w:bookmarkStart w:id="10" w:name="_Toc327471704"/>
+      <w:bookmarkStart w:id="10" w:name="_Toc379715374"/>
       <w:r>
         <w:t>Command</w:t>
       </w:r>
@@ -3110,11 +3060,13 @@
       <w:pPr>
         <w:pStyle w:val="Heading2"/>
       </w:pPr>
+      <w:bookmarkStart w:id="11" w:name="_Toc379715375"/>
       <w:proofErr w:type="spellStart"/>
       <w:proofErr w:type="gramStart"/>
       <w:r>
         <w:t>srcbox</w:t>
       </w:r>
+      <w:bookmarkEnd w:id="11"/>
       <w:proofErr w:type="spellEnd"/>
       <w:proofErr w:type="gramEnd"/>
     </w:p>
@@ -3141,7 +3093,7 @@
       <w:pPr>
         <w:pStyle w:val="Heading2"/>
       </w:pPr>
-      <w:bookmarkStart w:id="11" w:name="_Toc327471706"/>
+      <w:bookmarkStart w:id="12" w:name="_Toc379715376"/>
       <w:proofErr w:type="spellStart"/>
       <w:proofErr w:type="gramStart"/>
       <w:r>
@@ -3155,7 +3107,7 @@
       <w:r>
         <w:t xml:space="preserve"> [&lt;group&gt;]</w:t>
       </w:r>
-      <w:bookmarkEnd w:id="11"/>
+      <w:bookmarkEnd w:id="12"/>
     </w:p>
     <w:p>
       <w:pPr>
@@ -3428,10 +3380,11 @@
       <w:pPr>
         <w:pStyle w:val="Heading2"/>
       </w:pPr>
-      <w:bookmarkStart w:id="12" w:name="_Toc327471707"/>
+      <w:bookmarkStart w:id="13" w:name="_Toc379715377"/>
       <w:proofErr w:type="spellStart"/>
       <w:proofErr w:type="gramStart"/>
       <w:r>
+        <w:lastRenderedPageBreak/>
         <w:t>srcbox</w:t>
       </w:r>
       <w:proofErr w:type="spellEnd"/>
@@ -3439,7 +3392,6 @@
       <w:r>
         <w:t xml:space="preserve"> create &lt;repo&gt;</w:t>
       </w:r>
-      <w:bookmarkEnd w:id="12"/>
       <w:r>
         <w:t xml:space="preserve"> &lt;</w:t>
       </w:r>
@@ -3451,6 +3403,7 @@
       <w:r>
         <w:t>&gt;</w:t>
       </w:r>
+      <w:bookmarkEnd w:id="13"/>
     </w:p>
     <w:p>
       <w:pPr>
@@ -3493,7 +3446,6 @@
         <w:jc w:val="both"/>
       </w:pPr>
       <w:r>
-        <w:lastRenderedPageBreak/>
         <w:t xml:space="preserve">This command is </w:t>
       </w:r>
       <w:r>
@@ -3649,13 +3601,7 @@
         <w:rPr>
           <w:rFonts w:ascii="Consolas" w:hAnsi="Consolas" w:cs="Consolas"/>
         </w:rPr>
-        <w:t>my</w:t>
-      </w:r>
-      <w:r>
-        <w:rPr>
-          <w:rFonts w:ascii="Consolas" w:hAnsi="Consolas" w:cs="Consolas"/>
-        </w:rPr>
-        <w:t>hg</w:t>
+        <w:t>myhg</w:t>
       </w:r>
       <w:r>
         <w:rPr>
@@ -3668,50 +3614,21 @@
         <w:rPr>
           <w:rFonts w:ascii="Consolas" w:hAnsi="Consolas" w:cs="Consolas"/>
         </w:rPr>
-        <w:t xml:space="preserve"> </w:t>
-      </w:r>
-      <w:r>
-        <w:rPr>
-          <w:rFonts w:ascii="Consolas" w:hAnsi="Consolas" w:cs="Consolas"/>
-        </w:rPr>
-        <w:t>hg</w:t>
+        <w:t xml:space="preserve"> hg</w:t>
       </w:r>
       <w:r>
         <w:rPr>
           <w:rFonts w:ascii="Consolas" w:hAnsi="Consolas" w:cs="Consolas"/>
         </w:rPr>
         <w:br/>
-        <w:t xml:space="preserve">Initializing new </w:t>
-      </w:r>
-      <w:r>
-        <w:rPr>
-          <w:rFonts w:ascii="Consolas" w:hAnsi="Consolas" w:cs="Consolas"/>
-        </w:rPr>
-        <w:t>mercurial</w:t>
-      </w:r>
-      <w:r>
-        <w:rPr>
-          <w:rFonts w:ascii="Consolas" w:hAnsi="Consolas" w:cs="Consolas"/>
-        </w:rPr>
-        <w:t xml:space="preserve"> repository...</w:t>
+        <w:t>Initializing new mercurial repository...</w:t>
       </w:r>
       <w:r>
         <w:rPr>
           <w:rFonts w:ascii="Consolas" w:hAnsi="Consolas" w:cs="Consolas"/>
         </w:rPr>
         <w:br/>
-      </w:r>
-      <w:r>
-        <w:rPr>
-          <w:rFonts w:ascii="Consolas" w:hAnsi="Consolas" w:cs="Consolas"/>
-        </w:rPr>
-        <w:t>Mercurial</w:t>
-      </w:r>
-      <w:r>
-        <w:rPr>
-          <w:rFonts w:ascii="Consolas" w:hAnsi="Consolas" w:cs="Consolas"/>
-        </w:rPr>
-        <w:t xml:space="preserve"> r</w:t>
+        <w:t>Mercurial r</w:t>
       </w:r>
       <w:r>
         <w:rPr>
@@ -3742,17 +3659,9 @@
     </w:p>
     <w:p>
       <w:pPr>
-        <w:jc w:val="both"/>
-        <w:rPr>
-          <w:rFonts w:ascii="Consolas" w:hAnsi="Consolas" w:cs="Consolas"/>
-        </w:rPr>
-      </w:pPr>
-    </w:p>
-    <w:p>
-      <w:pPr>
         <w:pStyle w:val="Heading2"/>
       </w:pPr>
-      <w:bookmarkStart w:id="13" w:name="_Toc327471708"/>
+      <w:bookmarkStart w:id="14" w:name="_Toc379715378"/>
       <w:proofErr w:type="spellStart"/>
       <w:proofErr w:type="gramStart"/>
       <w:r>
@@ -3763,7 +3672,7 @@
       <w:r>
         <w:t xml:space="preserve"> clone &lt;repo&gt;</w:t>
       </w:r>
-      <w:bookmarkEnd w:id="13"/>
+      <w:bookmarkEnd w:id="14"/>
     </w:p>
     <w:p>
       <w:pPr>
@@ -3857,13 +3766,7 @@
         <w:rPr>
           <w:rFonts w:ascii="Consolas" w:hAnsi="Consolas" w:cs="Consolas"/>
         </w:rPr>
-        <w:t>git</w:t>
-      </w:r>
-      <w:r>
-        <w:rPr>
-          <w:rFonts w:ascii="Consolas" w:hAnsi="Consolas" w:cs="Consolas"/>
-        </w:rPr>
-        <w:t>repo</w:t>
+        <w:t>gitrepo</w:t>
       </w:r>
       <w:proofErr w:type="spellEnd"/>
       <w:r>
@@ -3943,19 +3846,7 @@
         <w:rPr>
           <w:rFonts w:ascii="Consolas" w:hAnsi="Consolas" w:cs="Consolas"/>
         </w:rPr>
-        <w:t>my</w:t>
-      </w:r>
-      <w:r>
-        <w:rPr>
-          <w:rFonts w:ascii="Consolas" w:hAnsi="Consolas" w:cs="Consolas"/>
-        </w:rPr>
-        <w:t>hg</w:t>
-      </w:r>
-      <w:r>
-        <w:rPr>
-          <w:rFonts w:ascii="Consolas" w:hAnsi="Consolas" w:cs="Consolas"/>
-        </w:rPr>
-        <w:t>repo</w:t>
+        <w:t>myhgrepo</w:t>
       </w:r>
       <w:proofErr w:type="spellEnd"/>
       <w:r>
@@ -3987,11 +3878,6 @@
           <w:rFonts w:ascii="Consolas" w:hAnsi="Consolas" w:cs="Consolas"/>
         </w:rPr>
         <w:br/>
-      </w:r>
-      <w:r>
-        <w:rPr>
-          <w:rFonts w:ascii="Consolas" w:hAnsi="Consolas" w:cs="Consolas"/>
-        </w:rPr>
         <w:t>Mercurial r</w:t>
       </w:r>
       <w:r>
@@ -4003,17 +3889,9 @@
     </w:p>
     <w:p>
       <w:pPr>
-        <w:ind w:left="720"/>
-        <w:rPr>
-          <w:rFonts w:ascii="Consolas" w:hAnsi="Consolas" w:cs="Consolas"/>
-        </w:rPr>
-      </w:pPr>
-    </w:p>
-    <w:p>
-      <w:pPr>
         <w:pStyle w:val="Heading2"/>
       </w:pPr>
-      <w:bookmarkStart w:id="14" w:name="_Toc327471709"/>
+      <w:bookmarkStart w:id="15" w:name="_Toc379715379"/>
       <w:proofErr w:type="spellStart"/>
       <w:proofErr w:type="gramStart"/>
       <w:r>
@@ -4024,7 +3902,7 @@
       <w:r>
         <w:t xml:space="preserve"> import &lt;repo&gt;</w:t>
       </w:r>
-      <w:bookmarkEnd w:id="14"/>
+      <w:bookmarkEnd w:id="15"/>
     </w:p>
     <w:p>
       <w:pPr>
@@ -4145,12 +4023,6 @@
         </w:rPr>
         <w:t>Repository successfully imported.</w:t>
       </w:r>
-      <w:r>
-        <w:rPr>
-          <w:rFonts w:ascii="Consolas" w:hAnsi="Consolas" w:cs="Consolas"/>
-        </w:rPr>
-        <w:br/>
-      </w:r>
     </w:p>
     <w:p>
       <w:pPr>
@@ -4164,12 +4036,12 @@
       <w:pPr>
         <w:pStyle w:val="Heading1"/>
       </w:pPr>
-      <w:bookmarkStart w:id="15" w:name="_Toc327471710"/>
+      <w:bookmarkStart w:id="16" w:name="_Toc379715380"/>
       <w:r>
         <w:lastRenderedPageBreak/>
         <w:t>Samples and Tutorials</w:t>
       </w:r>
-      <w:bookmarkEnd w:id="15"/>
+      <w:bookmarkEnd w:id="16"/>
     </w:p>
     <w:p/>
     <w:p>
@@ -4311,13 +4183,13 @@
       <w:pPr>
         <w:pStyle w:val="Heading2"/>
       </w:pPr>
-      <w:bookmarkStart w:id="16" w:name="_Ref271201200"/>
-      <w:bookmarkStart w:id="17" w:name="_Toc327471711"/>
+      <w:bookmarkStart w:id="17" w:name="_Ref271201200"/>
+      <w:bookmarkStart w:id="18" w:name="_Toc379715381"/>
       <w:r>
         <w:t>Backup Code into the Cloud</w:t>
       </w:r>
-      <w:bookmarkEnd w:id="16"/>
       <w:bookmarkEnd w:id="17"/>
+      <w:bookmarkEnd w:id="18"/>
     </w:p>
     <w:p>
       <w:pPr>
@@ -4714,13 +4586,13 @@
       <w:pPr>
         <w:pStyle w:val="Heading2"/>
       </w:pPr>
-      <w:bookmarkStart w:id="18" w:name="_Ref271201219"/>
-      <w:bookmarkStart w:id="19" w:name="_Toc327471712"/>
+      <w:bookmarkStart w:id="19" w:name="_Ref271201219"/>
+      <w:bookmarkStart w:id="20" w:name="_Toc379715382"/>
       <w:r>
         <w:t>Access Repository from Multiple Machines</w:t>
       </w:r>
-      <w:bookmarkEnd w:id="18"/>
       <w:bookmarkEnd w:id="19"/>
+      <w:bookmarkEnd w:id="20"/>
     </w:p>
     <w:p>
       <w:pPr>
@@ -5084,8 +4956,8 @@
       <w:pPr>
         <w:pStyle w:val="Heading2"/>
       </w:pPr>
-      <w:bookmarkStart w:id="20" w:name="_Ref271201228"/>
-      <w:bookmarkStart w:id="21" w:name="_Toc327471713"/>
+      <w:bookmarkStart w:id="21" w:name="_Ref271201228"/>
+      <w:bookmarkStart w:id="22" w:name="_Toc379715383"/>
       <w:r>
         <w:lastRenderedPageBreak/>
         <w:t xml:space="preserve">Create Secondary Repository for </w:t>
@@ -5096,8 +4968,8 @@
       <w:r>
         <w:t xml:space="preserve"> Project</w:t>
       </w:r>
-      <w:bookmarkEnd w:id="20"/>
       <w:bookmarkEnd w:id="21"/>
+      <w:bookmarkEnd w:id="22"/>
     </w:p>
     <w:p>
       <w:pPr>
@@ -5501,11 +5373,11 @@
       <w:pPr>
         <w:pStyle w:val="Heading2"/>
       </w:pPr>
-      <w:bookmarkStart w:id="22" w:name="_Toc327471714"/>
+      <w:bookmarkStart w:id="23" w:name="_Toc379715384"/>
       <w:r>
         <w:t>Organize Repositories into Hierarchical Groups</w:t>
       </w:r>
-      <w:bookmarkEnd w:id="22"/>
+      <w:bookmarkEnd w:id="23"/>
     </w:p>
     <w:p>
       <w:pPr>
@@ -5525,7 +5397,13 @@
       <w:pPr>
         <w:jc w:val="both"/>
       </w:pPr>
-      <w:r>
+    </w:p>
+    <w:p>
+      <w:pPr>
+        <w:jc w:val="both"/>
+      </w:pPr>
+      <w:r>
+        <w:lastRenderedPageBreak/>
         <w:t>Creating hierarchically grouped repositories can be done simply by specifying a path besides the name of the repo:</w:t>
       </w:r>
     </w:p>
@@ -5540,7 +5418,6 @@
         <w:rPr>
           <w:rFonts w:ascii="Consolas" w:hAnsi="Consolas" w:cs="Consolas"/>
         </w:rPr>
-        <w:lastRenderedPageBreak/>
         <w:t xml:space="preserve">$ </w:t>
       </w:r>
       <w:proofErr w:type="spellStart"/>
@@ -5963,6 +5840,8 @@
       <w:r>
         <w:t>repos folder. The only thing to take care of is that after a move any repository already cloned will have an invalid path. Just re-clone the repo with the new path (do make sure all the changes have been committed beforehand).</w:t>
       </w:r>
+      <w:bookmarkStart w:id="24" w:name="_GoBack"/>
+      <w:bookmarkEnd w:id="24"/>
     </w:p>
     <w:p>
       <w:pPr>
@@ -5975,7 +5854,6 @@
           <w:szCs w:val="28"/>
         </w:rPr>
       </w:pPr>
-      <w:bookmarkStart w:id="23" w:name="_Toc327471715"/>
       <w:r>
         <w:br w:type="page"/>
       </w:r>
@@ -5984,11 +5862,12 @@
       <w:pPr>
         <w:pStyle w:val="Heading1"/>
       </w:pPr>
+      <w:bookmarkStart w:id="25" w:name="_Toc379715385"/>
       <w:r>
         <w:lastRenderedPageBreak/>
         <w:t>Releases</w:t>
       </w:r>
-      <w:bookmarkEnd w:id="23"/>
+      <w:bookmarkEnd w:id="25"/>
       <w:r>
         <w:tab/>
       </w:r>
@@ -6030,13 +5909,7 @@
         <w:t xml:space="preserve">Transition </w:t>
       </w:r>
       <w:r>
-        <w:t xml:space="preserve">from </w:t>
-      </w:r>
-      <w:r>
-        <w:t>GitBox</w:t>
-      </w:r>
-      <w:r>
-        <w:t xml:space="preserve"> </w:t>
+        <w:t xml:space="preserve">from GitBox </w:t>
       </w:r>
       <w:r>
         <w:t>to SrcBox, adding support for Mercurial</w:t>
@@ -6377,10 +6250,7 @@
         <w:t xml:space="preserve">Automatic </w:t>
       </w:r>
       <w:r>
-        <w:t>GitBox</w:t>
-      </w:r>
-      <w:r>
-        <w:t xml:space="preserve"> </w:t>
+        <w:t xml:space="preserve">GitBox </w:t>
       </w:r>
       <w:r>
         <w:t>configuration in *nix and Windows XP SP2+, Vista and Windows 7</w:t>
@@ -6390,11 +6260,11 @@
       <w:pPr>
         <w:pStyle w:val="Heading1"/>
       </w:pPr>
-      <w:bookmarkStart w:id="24" w:name="_Toc327471716"/>
+      <w:bookmarkStart w:id="26" w:name="_Toc379715386"/>
       <w:r>
         <w:t>Acknowledgements</w:t>
       </w:r>
-      <w:bookmarkEnd w:id="24"/>
+      <w:bookmarkEnd w:id="26"/>
     </w:p>
     <w:p/>
     <w:p>
@@ -6591,7 +6461,6 @@
       <w:pPr>
         <w:pStyle w:val="Heading1"/>
       </w:pPr>
-      <w:bookmarkStart w:id="25" w:name="_Toc327471717"/>
       <w:r>
         <w:br w:type="page"/>
       </w:r>
@@ -6600,11 +6469,12 @@
       <w:pPr>
         <w:pStyle w:val="Heading1"/>
       </w:pPr>
+      <w:bookmarkStart w:id="27" w:name="_Toc379715387"/>
       <w:r>
         <w:lastRenderedPageBreak/>
         <w:t>License</w:t>
       </w:r>
-      <w:bookmarkEnd w:id="25"/>
+      <w:bookmarkEnd w:id="27"/>
     </w:p>
     <w:p/>
     <w:p>
@@ -6634,8 +6504,6 @@
       <w:r>
         <w:t>-2014</w:t>
       </w:r>
-      <w:bookmarkStart w:id="26" w:name="_GoBack"/>
-      <w:bookmarkEnd w:id="26"/>
       <w:r>
         <w:t xml:space="preserve"> Péter Szilágyi &lt;peter@karalabe.com&gt;</w:t>
       </w:r>
@@ -6778,7 +6646,7 @@
               <w:bCs/>
               <w:noProof/>
             </w:rPr>
-            <w:t>2</w:t>
+            <w:t>11</w:t>
           </w:r>
           <w:r>
             <w:rPr>
@@ -8202,6 +8070,7 @@
   <w:style w:type="character" w:default="1" w:styleId="DefaultParagraphFont">
     <w:name w:val="Default Paragraph Font"/>
     <w:uiPriority w:val="1"/>
+    <w:semiHidden/>
     <w:unhideWhenUsed/>
   </w:style>
   <w:style w:type="table" w:default="1" w:styleId="TableNormal">
@@ -9054,6 +8923,7 @@
   <w:style w:type="character" w:default="1" w:styleId="DefaultParagraphFont">
     <w:name w:val="Default Paragraph Font"/>
     <w:uiPriority w:val="1"/>
+    <w:semiHidden/>
     <w:unhideWhenUsed/>
   </w:style>
   <w:style w:type="table" w:default="1" w:styleId="TableNormal">
@@ -9788,7 +9658,7 @@
 </file>
 
 <file path=customXml/itemProps1.xml><?xml version="1.0" encoding="utf-8"?>
-<ds:datastoreItem xmlns:ds="http://schemas.openxmlformats.org/officeDocument/2006/customXml" ds:itemID="{C4F13056-CE38-4094-B245-0F224A5108F0}">
+<ds:datastoreItem xmlns:ds="http://schemas.openxmlformats.org/officeDocument/2006/customXml" ds:itemID="{D9D49CBF-0553-4418-A97C-E0F949F8170A}">
   <ds:schemaRefs>
     <ds:schemaRef ds:uri="http://schemas.openxmlformats.org/officeDocument/2006/bibliography"/>
   </ds:schemaRefs>

</xml_diff>

<commit_message>
Fix a doc error...
</commit_message>
<xml_diff>
--- a/docs/srcbox.docx
+++ b/docs/srcbox.docx
@@ -2701,13 +2701,29 @@
         <w:t xml:space="preserve"> package, which is a simple zip file available from the project’s </w:t>
       </w:r>
       <w:hyperlink r:id="rId12" w:history="1">
+        <w:proofErr w:type="spellStart"/>
         <w:r>
           <w:rPr>
             <w:rStyle w:val="Hyperlink"/>
           </w:rPr>
-          <w:t>github download page</w:t>
+          <w:t>github</w:t>
+        </w:r>
+        <w:proofErr w:type="spellEnd"/>
+        <w:r>
+          <w:rPr>
+            <w:rStyle w:val="Hyperlink"/>
+          </w:rPr>
+          <w:t xml:space="preserve"> releases</w:t>
+        </w:r>
+        <w:r>
+          <w:rPr>
+            <w:rStyle w:val="Hyperlink"/>
+          </w:rPr>
+          <w:t xml:space="preserve"> page</w:t>
         </w:r>
       </w:hyperlink>
+      <w:bookmarkStart w:id="7" w:name="_GoBack"/>
+      <w:bookmarkEnd w:id="7"/>
       <w:r>
         <w:t xml:space="preserve">. You need not worry about operating systems, since there is a single, cross-platform </w:t>
       </w:r>
@@ -2748,7 +2764,7 @@
       <w:pPr>
         <w:pStyle w:val="Heading3"/>
       </w:pPr>
-      <w:bookmarkStart w:id="7" w:name="_Toc379715371"/>
+      <w:bookmarkStart w:id="8" w:name="_Toc379715371"/>
       <w:r>
         <w:t xml:space="preserve">Step 3 – Configure </w:t>
       </w:r>
@@ -2758,7 +2774,7 @@
       <w:r>
         <w:t xml:space="preserve"> – Linux, Mac OS</w:t>
       </w:r>
-      <w:bookmarkEnd w:id="7"/>
+      <w:bookmarkEnd w:id="8"/>
     </w:p>
     <w:p>
       <w:pPr>
@@ -2847,7 +2863,7 @@
       <w:pPr>
         <w:pStyle w:val="Heading3"/>
       </w:pPr>
-      <w:bookmarkStart w:id="8" w:name="_Toc379715372"/>
+      <w:bookmarkStart w:id="9" w:name="_Toc379715372"/>
       <w:r>
         <w:t xml:space="preserve">Step 3 – Configure </w:t>
       </w:r>
@@ -2857,7 +2873,7 @@
       <w:r>
         <w:t xml:space="preserve"> – Windows</w:t>
       </w:r>
-      <w:bookmarkEnd w:id="8"/>
+      <w:bookmarkEnd w:id="9"/>
     </w:p>
     <w:p>
       <w:pPr>
@@ -2961,11 +2977,11 @@
       <w:pPr>
         <w:pStyle w:val="Heading2"/>
       </w:pPr>
-      <w:bookmarkStart w:id="9" w:name="_Toc379715373"/>
+      <w:bookmarkStart w:id="10" w:name="_Toc379715373"/>
       <w:r>
         <w:t>Verification</w:t>
       </w:r>
-      <w:bookmarkEnd w:id="9"/>
+      <w:bookmarkEnd w:id="10"/>
     </w:p>
     <w:p>
       <w:pPr>
@@ -3047,26 +3063,26 @@
       <w:pPr>
         <w:pStyle w:val="Heading1"/>
       </w:pPr>
-      <w:bookmarkStart w:id="10" w:name="_Toc379715374"/>
+      <w:bookmarkStart w:id="11" w:name="_Toc379715374"/>
       <w:r>
         <w:t>Command</w:t>
       </w:r>
       <w:r>
         <w:t xml:space="preserve"> Reference</w:t>
       </w:r>
-      <w:bookmarkEnd w:id="10"/>
+      <w:bookmarkEnd w:id="11"/>
     </w:p>
     <w:p>
       <w:pPr>
         <w:pStyle w:val="Heading2"/>
       </w:pPr>
-      <w:bookmarkStart w:id="11" w:name="_Toc379715375"/>
+      <w:bookmarkStart w:id="12" w:name="_Toc379715375"/>
       <w:proofErr w:type="spellStart"/>
       <w:proofErr w:type="gramStart"/>
       <w:r>
         <w:t>srcbox</w:t>
       </w:r>
-      <w:bookmarkEnd w:id="11"/>
+      <w:bookmarkEnd w:id="12"/>
       <w:proofErr w:type="spellEnd"/>
       <w:proofErr w:type="gramEnd"/>
     </w:p>
@@ -3093,7 +3109,7 @@
       <w:pPr>
         <w:pStyle w:val="Heading2"/>
       </w:pPr>
-      <w:bookmarkStart w:id="12" w:name="_Toc379715376"/>
+      <w:bookmarkStart w:id="13" w:name="_Toc379715376"/>
       <w:proofErr w:type="spellStart"/>
       <w:proofErr w:type="gramStart"/>
       <w:r>
@@ -3107,7 +3123,7 @@
       <w:r>
         <w:t xml:space="preserve"> [&lt;group&gt;]</w:t>
       </w:r>
-      <w:bookmarkEnd w:id="12"/>
+      <w:bookmarkEnd w:id="13"/>
     </w:p>
     <w:p>
       <w:pPr>
@@ -3380,7 +3396,7 @@
       <w:pPr>
         <w:pStyle w:val="Heading2"/>
       </w:pPr>
-      <w:bookmarkStart w:id="13" w:name="_Toc379715377"/>
+      <w:bookmarkStart w:id="14" w:name="_Toc379715377"/>
       <w:proofErr w:type="spellStart"/>
       <w:proofErr w:type="gramStart"/>
       <w:r>
@@ -3403,7 +3419,7 @@
       <w:r>
         <w:t>&gt;</w:t>
       </w:r>
-      <w:bookmarkEnd w:id="13"/>
+      <w:bookmarkEnd w:id="14"/>
     </w:p>
     <w:p>
       <w:pPr>
@@ -3661,7 +3677,7 @@
       <w:pPr>
         <w:pStyle w:val="Heading2"/>
       </w:pPr>
-      <w:bookmarkStart w:id="14" w:name="_Toc379715378"/>
+      <w:bookmarkStart w:id="15" w:name="_Toc379715378"/>
       <w:proofErr w:type="spellStart"/>
       <w:proofErr w:type="gramStart"/>
       <w:r>
@@ -3672,7 +3688,7 @@
       <w:r>
         <w:t xml:space="preserve"> clone &lt;repo&gt;</w:t>
       </w:r>
-      <w:bookmarkEnd w:id="14"/>
+      <w:bookmarkEnd w:id="15"/>
     </w:p>
     <w:p>
       <w:pPr>
@@ -3891,7 +3907,7 @@
       <w:pPr>
         <w:pStyle w:val="Heading2"/>
       </w:pPr>
-      <w:bookmarkStart w:id="15" w:name="_Toc379715379"/>
+      <w:bookmarkStart w:id="16" w:name="_Toc379715379"/>
       <w:proofErr w:type="spellStart"/>
       <w:proofErr w:type="gramStart"/>
       <w:r>
@@ -3902,7 +3918,7 @@
       <w:r>
         <w:t xml:space="preserve"> import &lt;repo&gt;</w:t>
       </w:r>
-      <w:bookmarkEnd w:id="15"/>
+      <w:bookmarkEnd w:id="16"/>
     </w:p>
     <w:p>
       <w:pPr>
@@ -4036,12 +4052,12 @@
       <w:pPr>
         <w:pStyle w:val="Heading1"/>
       </w:pPr>
-      <w:bookmarkStart w:id="16" w:name="_Toc379715380"/>
+      <w:bookmarkStart w:id="17" w:name="_Toc379715380"/>
       <w:r>
         <w:lastRenderedPageBreak/>
         <w:t>Samples and Tutorials</w:t>
       </w:r>
-      <w:bookmarkEnd w:id="16"/>
+      <w:bookmarkEnd w:id="17"/>
     </w:p>
     <w:p/>
     <w:p>
@@ -4183,13 +4199,13 @@
       <w:pPr>
         <w:pStyle w:val="Heading2"/>
       </w:pPr>
-      <w:bookmarkStart w:id="17" w:name="_Ref271201200"/>
-      <w:bookmarkStart w:id="18" w:name="_Toc379715381"/>
+      <w:bookmarkStart w:id="18" w:name="_Ref271201200"/>
+      <w:bookmarkStart w:id="19" w:name="_Toc379715381"/>
       <w:r>
         <w:t>Backup Code into the Cloud</w:t>
       </w:r>
-      <w:bookmarkEnd w:id="17"/>
       <w:bookmarkEnd w:id="18"/>
+      <w:bookmarkEnd w:id="19"/>
     </w:p>
     <w:p>
       <w:pPr>
@@ -4586,13 +4602,13 @@
       <w:pPr>
         <w:pStyle w:val="Heading2"/>
       </w:pPr>
-      <w:bookmarkStart w:id="19" w:name="_Ref271201219"/>
-      <w:bookmarkStart w:id="20" w:name="_Toc379715382"/>
+      <w:bookmarkStart w:id="20" w:name="_Ref271201219"/>
+      <w:bookmarkStart w:id="21" w:name="_Toc379715382"/>
       <w:r>
         <w:t>Access Repository from Multiple Machines</w:t>
       </w:r>
-      <w:bookmarkEnd w:id="19"/>
       <w:bookmarkEnd w:id="20"/>
+      <w:bookmarkEnd w:id="21"/>
     </w:p>
     <w:p>
       <w:pPr>
@@ -4956,8 +4972,8 @@
       <w:pPr>
         <w:pStyle w:val="Heading2"/>
       </w:pPr>
-      <w:bookmarkStart w:id="21" w:name="_Ref271201228"/>
-      <w:bookmarkStart w:id="22" w:name="_Toc379715383"/>
+      <w:bookmarkStart w:id="22" w:name="_Ref271201228"/>
+      <w:bookmarkStart w:id="23" w:name="_Toc379715383"/>
       <w:r>
         <w:lastRenderedPageBreak/>
         <w:t xml:space="preserve">Create Secondary Repository for </w:t>
@@ -4968,8 +4984,8 @@
       <w:r>
         <w:t xml:space="preserve"> Project</w:t>
       </w:r>
-      <w:bookmarkEnd w:id="21"/>
       <w:bookmarkEnd w:id="22"/>
+      <w:bookmarkEnd w:id="23"/>
     </w:p>
     <w:p>
       <w:pPr>
@@ -5373,11 +5389,11 @@
       <w:pPr>
         <w:pStyle w:val="Heading2"/>
       </w:pPr>
-      <w:bookmarkStart w:id="23" w:name="_Toc379715384"/>
+      <w:bookmarkStart w:id="24" w:name="_Toc379715384"/>
       <w:r>
         <w:t>Organize Repositories into Hierarchical Groups</w:t>
       </w:r>
-      <w:bookmarkEnd w:id="23"/>
+      <w:bookmarkEnd w:id="24"/>
     </w:p>
     <w:p>
       <w:pPr>
@@ -5840,8 +5856,6 @@
       <w:r>
         <w:t>repos folder. The only thing to take care of is that after a move any repository already cloned will have an invalid path. Just re-clone the repo with the new path (do make sure all the changes have been committed beforehand).</w:t>
       </w:r>
-      <w:bookmarkStart w:id="24" w:name="_GoBack"/>
-      <w:bookmarkEnd w:id="24"/>
     </w:p>
     <w:p>
       <w:pPr>
@@ -6646,7 +6660,7 @@
               <w:bCs/>
               <w:noProof/>
             </w:rPr>
-            <w:t>11</w:t>
+            <w:t>2</w:t>
           </w:r>
           <w:r>
             <w:rPr>
@@ -8512,6 +8526,18 @@
       </w:tblCellMar>
     </w:tblPr>
   </w:style>
+  <w:style w:type="character" w:styleId="FollowedHyperlink">
+    <w:name w:val="FollowedHyperlink"/>
+    <w:basedOn w:val="DefaultParagraphFont"/>
+    <w:uiPriority w:val="99"/>
+    <w:semiHidden/>
+    <w:unhideWhenUsed/>
+    <w:rsid w:val="006033C9"/>
+    <w:rPr>
+      <w:color w:val="800080" w:themeColor="followedHyperlink"/>
+      <w:u w:val="single"/>
+    </w:rPr>
+  </w:style>
 </w:styles>
 </file>
 
@@ -9365,6 +9391,18 @@
       </w:tblCellMar>
     </w:tblPr>
   </w:style>
+  <w:style w:type="character" w:styleId="FollowedHyperlink">
+    <w:name w:val="FollowedHyperlink"/>
+    <w:basedOn w:val="DefaultParagraphFont"/>
+    <w:uiPriority w:val="99"/>
+    <w:semiHidden/>
+    <w:unhideWhenUsed/>
+    <w:rsid w:val="006033C9"/>
+    <w:rPr>
+      <w:color w:val="800080" w:themeColor="followedHyperlink"/>
+      <w:u w:val="single"/>
+    </w:rPr>
+  </w:style>
 </w:styles>
 </file>
 
@@ -9658,7 +9696,7 @@
 </file>
 
 <file path=customXml/itemProps1.xml><?xml version="1.0" encoding="utf-8"?>
-<ds:datastoreItem xmlns:ds="http://schemas.openxmlformats.org/officeDocument/2006/customXml" ds:itemID="{D9D49CBF-0553-4418-A97C-E0F949F8170A}">
+<ds:datastoreItem xmlns:ds="http://schemas.openxmlformats.org/officeDocument/2006/customXml" ds:itemID="{C5F378B2-FF6B-4942-B929-80D3854F7AF6}">
   <ds:schemaRefs>
     <ds:schemaRef ds:uri="http://schemas.openxmlformats.org/officeDocument/2006/bibliography"/>
   </ds:schemaRefs>

</xml_diff>